<commit_message>
Update all the analysis scripts
</commit_message>
<xml_diff>
--- a/paper/manuscript/supplement.docx
+++ b/paper/manuscript/supplement.docx
@@ -4,21 +4,65 @@
   <w:body>
     <w:p>
       <w:r>
-        <w:t>Methyl-Seq read trimming</w:t>
+        <w:fldChar w:fldCharType="begin"/>
+      </w:r>
+      <w:r>
+        <w:instrText xml:space="preserve"> HYPERLINK "</w:instrText>
+      </w:r>
+      <w:r>
+        <w:instrText>ftp://ftp.ncbi.nlm.nih.gov/genomes/Homo_sapiens/ARCHIVE/BUILD.37.3</w:instrText>
+      </w:r>
+      <w:r>
+        <w:instrText xml:space="preserve">" </w:instrText>
+      </w:r>
+      <w:r>
+        <w:fldChar w:fldCharType="separate"/>
+      </w:r>
+      <w:r>
+        <w:rPr>
+          <w:rStyle w:val="Hyperlink"/>
+        </w:rPr>
+        <w:t>ftp://ftp.ncbi.nlm.nih.gov/genomes/Homo_sapiens/ARCHIVE/BUILD.37.3</w:t>
+      </w:r>
+      <w:r>
+        <w:fldChar w:fldCharType="end"/>
       </w:r>
     </w:p>
     <w:p/>
     <w:p>
-      <w:r>
-        <w:t xml:space="preserve">Proper trimming of Methyl-Seq reads is critical to accurate downstream analysis. </w:t>
-      </w:r>
-      <w:proofErr w:type="spellStart"/>
-      <w:r>
-        <w:t>Atropos</w:t>
-      </w:r>
-      <w:proofErr w:type="spellEnd"/>
-      <w:r>
-        <w:t xml:space="preserve"> provides an option to enable automated trimming of Methyl-Seq reads according to the best practices recommended by library construction kit manufacturers or in the literature:</w:t>
+      <w:hyperlink r:id="rId6" w:history="1">
+        <w:r>
+          <w:rPr>
+            <w:rStyle w:val="Hyperlink"/>
+          </w:rPr>
+          <w:t>https://raw.githubusercontent.com/roryk/tiny-test-data/master/genomes/ERCC/ERCC92/seq/ERCC92.fa</w:t>
+        </w:r>
+      </w:hyperlink>
+    </w:p>
+    <w:p/>
+    <w:p>
+      <w:hyperlink r:id="rId7" w:history="1">
+        <w:r>
+          <w:rPr>
+            <w:rStyle w:val="Hyperlink"/>
+          </w:rPr>
+          <w:t>ftp://ftp.sanger.ac.uk/pub/gencode/Gencode_human/release_19/gencode.v19.annotation.gtf.gz</w:t>
+        </w:r>
+      </w:hyperlink>
+    </w:p>
+    <w:p>
+      <w:bookmarkStart w:id="0" w:name="_GoBack"/>
+      <w:bookmarkEnd w:id="0"/>
+    </w:p>
+    <w:p>
+      <w:r>
+        <w:t>Methyl-Seq read trimming</w:t>
+      </w:r>
+    </w:p>
+    <w:p/>
+    <w:p>
+      <w:r>
+        <w:t>Proper trimming of Methyl-Seq reads is critical to accurate downstream analysis. Atropos provides an option to enable automated trimming of Methyl-Seq reads according to the best practices recommended by library construction kit manufacturers or in the literature:</w:t>
       </w:r>
     </w:p>
     <w:p/>
@@ -67,15 +111,7 @@
       </w:r>
       <w:proofErr w:type="spellEnd"/>
       <w:r>
-        <w:t xml:space="preserve"> overhang that is filled in during end-repair prior to adapter ligation. The filled-in cytosine will not be reflective of the true methylation state, and thus needs to be trimmed away. For reads in which the adapter sequence is detected, </w:t>
-      </w:r>
-      <w:proofErr w:type="spellStart"/>
-      <w:r>
-        <w:t>Atropos</w:t>
-      </w:r>
-      <w:proofErr w:type="spellEnd"/>
-      <w:r>
-        <w:t xml:space="preserve"> ensures that at least two additional </w:t>
+        <w:t xml:space="preserve"> overhang that is filled in during end-repair prior to adapter ligation. The filled-in cytosine will not be reflective of the true methylation state, and thus needs to be trimmed away. For reads in which the adapter sequence is detected, Atropos ensures that at least two additional </w:t>
       </w:r>
       <w:r>
         <w:t xml:space="preserve">bases are trimmed </w:t>
@@ -122,15 +158,7 @@
         <w:t>st three 5' bases are CAA or CGA</w:t>
       </w:r>
       <w:r>
-        <w:t xml:space="preserve">, </w:t>
-      </w:r>
-      <w:proofErr w:type="spellStart"/>
-      <w:r>
-        <w:t>Atropos</w:t>
-      </w:r>
-      <w:proofErr w:type="spellEnd"/>
-      <w:r>
-        <w:t xml:space="preserve"> ensures that at least 2 bases are trimmed from the 5' end. For non-directional RRBS, the 3' 2 </w:t>
+        <w:t xml:space="preserve">, Atropos ensures that at least 2 bases are trimmed from the 5' end. For non-directional RRBS, the 3' 2 </w:t>
       </w:r>
       <w:proofErr w:type="spellStart"/>
       <w:r>
@@ -185,11 +213,7 @@
       </w:r>
       <w:proofErr w:type="spellEnd"/>
       <w:r>
-        <w:t xml:space="preserve"> of bisulfite-converted reads. Trimming of these reads beyond adapter trimming is not </w:t>
-      </w:r>
-      <w:proofErr w:type="spellStart"/>
-      <w:r>
-        <w:t>required</w:t>
+        <w:t xml:space="preserve"> of bisulfite-converted reads. Trimming of these reads beyond adapter trimming is not required</w:t>
       </w:r>
       <w:r>
         <w:t>.</w:t>
@@ -203,6 +227,7 @@
           <w:numId w:val="1"/>
         </w:numPr>
       </w:pPr>
+      <w:proofErr w:type="spellStart"/>
       <w:r>
         <w:t>Accel</w:t>
       </w:r>
@@ -224,15 +249,7 @@
       </w:r>
       <w:proofErr w:type="spellEnd"/>
       <w:r>
-        <w:t xml:space="preserve"> of low-complexity sequence are introduced into the 3' end of the template DNA, and thus must be trimmed away. </w:t>
-      </w:r>
-      <w:proofErr w:type="spellStart"/>
-      <w:r>
-        <w:t>Atropos</w:t>
-      </w:r>
-      <w:proofErr w:type="spellEnd"/>
-      <w:r>
-        <w:t xml:space="preserve"> removes 10 </w:t>
+        <w:t xml:space="preserve"> of low-complexity sequence are introduced into the 3' end of the template DNA, and thus must be trimmed away. Atropos removes 10 </w:t>
       </w:r>
       <w:proofErr w:type="spellStart"/>
       <w:r>
@@ -249,18 +266,12 @@
         <w:t xml:space="preserve">Additionally, </w:t>
       </w:r>
       <w:r>
-        <w:t xml:space="preserve">in bisulfite mode, </w:t>
-      </w:r>
-      <w:proofErr w:type="spellStart"/>
-      <w:r>
-        <w:t>Atropos</w:t>
-      </w:r>
-      <w:proofErr w:type="spellEnd"/>
-      <w:r>
-        <w:t xml:space="preserve"> uses an expected nucleotide frequency of 0.33 rather than 0.25 for computing random-match probabilities, since ‘C’ nucleotides are very infrequent. While it would be more technically correct to use nucleotide-specific probabilities for each species and assay type, in practice this level of complexity would have an impact on performance and would be unlikely to change the results substantially, as observed by Sturm et al.</w:t>
-      </w:r>
-      <w:bookmarkStart w:id="0" w:name="_GoBack"/>
-      <w:bookmarkEnd w:id="0"/>
+        <w:t xml:space="preserve">in bisulfite mode, Atropos uses an expected nucleotide frequency of 0.33 rather than 0.25 for computing random-match probabilities, since ‘C’ nucleotides are very infrequent. While it would be more technically correct to use nucleotide-specific probabilities for each species and assay type, in practice this </w:t>
+      </w:r>
+      <w:r>
+        <w:lastRenderedPageBreak/>
+        <w:t>level of complexity would have an impact on performance and would be unlikely to change the results substantially, as observed by Sturm et al.</w:t>
+      </w:r>
     </w:p>
     <w:sectPr>
       <w:pgSz w:w="12240" w:h="15840"/>
@@ -587,6 +598,17 @@
       <w:contextualSpacing/>
     </w:pPr>
   </w:style>
+  <w:style w:type="character" w:styleId="Hyperlink">
+    <w:name w:val="Hyperlink"/>
+    <w:basedOn w:val="DefaultParagraphFont"/>
+    <w:uiPriority w:val="99"/>
+    <w:unhideWhenUsed/>
+    <w:rsid w:val="00525559"/>
+    <w:rPr>
+      <w:color w:val="0000FF" w:themeColor="hyperlink"/>
+      <w:u w:val="single"/>
+    </w:rPr>
+  </w:style>
 </w:styles>
 </file>
 
@@ -783,6 +805,17 @@
       <w:ind w:left="720"/>
       <w:contextualSpacing/>
     </w:pPr>
+  </w:style>
+  <w:style w:type="character" w:styleId="Hyperlink">
+    <w:name w:val="Hyperlink"/>
+    <w:basedOn w:val="DefaultParagraphFont"/>
+    <w:uiPriority w:val="99"/>
+    <w:unhideWhenUsed/>
+    <w:rsid w:val="00525559"/>
+    <w:rPr>
+      <w:color w:val="0000FF" w:themeColor="hyperlink"/>
+      <w:u w:val="single"/>
+    </w:rPr>
   </w:style>
 </w:styles>
 </file>

</xml_diff>